<commit_message>
feat: added firebase and connect firebase to Redux
</commit_message>
<xml_diff>
--- a/Capstone - MVP Model.docx
+++ b/Capstone - MVP Model.docx
@@ -7,39 +7,42 @@
         <w:jc w:val="center"/>
       </w:pPr>
       <w:r>
-        <w:t>Capstone Project: algoRythms</w:t>
-      </w:r>
-    </w:p>
-    <w:p>
-      <w:pPr>
-        <w:jc w:val="center"/>
-      </w:pPr>
-      <w:r>
-        <w:t>Statement: A game that gets you into the rhythm of solving algorithms in pairs</w:t>
-      </w:r>
-    </w:p>
-    <w:p/>
-    <w:p>
-      <w:r>
-        <w:t>Tech Stacks:</w:t>
-      </w:r>
-    </w:p>
-    <w:p>
-      <w:r>
-        <w:t>1.    Node</w:t>
-      </w:r>
-    </w:p>
-    <w:p>
-      <w:r>
-        <w:t>2.    Express</w:t>
-      </w:r>
-    </w:p>
-    <w:p>
-      <w:r>
-        <w:t>3.    React</w:t>
+        <w:t>Capstone Project: algo</w:t>
       </w:r>
       <w:bookmarkStart w:id="0" w:name="_GoBack"/>
       <w:bookmarkEnd w:id="0"/>
+      <w:r>
+        <w:t>Rhythms</w:t>
+      </w:r>
+    </w:p>
+    <w:p>
+      <w:pPr>
+        <w:jc w:val="center"/>
+      </w:pPr>
+      <w:r>
+        <w:t>Statement: A game that gets you into the rhythm of solving algorithms in pairs</w:t>
+      </w:r>
+    </w:p>
+    <w:p/>
+    <w:p>
+      <w:r>
+        <w:t>Tech Stacks:</w:t>
+      </w:r>
+    </w:p>
+    <w:p>
+      <w:r>
+        <w:t>1.    Node</w:t>
+      </w:r>
+    </w:p>
+    <w:p>
+      <w:r>
+        <w:t>2.    Express</w:t>
+      </w:r>
+    </w:p>
+    <w:p>
+      <w:r>
+        <w:t>3.    React</w:t>
+      </w:r>
     </w:p>
     <w:p>
       <w:r>

</xml_diff>

<commit_message>
feat: added create/join room
</commit_message>
<xml_diff>
--- a/Capstone - MVP Model.docx
+++ b/Capstone - MVP Model.docx
@@ -9,110 +9,116 @@
       <w:r>
         <w:t>Capstone Project: algo</w:t>
       </w:r>
+      <w:r>
+        <w:t>Rhythms</w:t>
+      </w:r>
+    </w:p>
+    <w:p>
+      <w:pPr>
+        <w:jc w:val="center"/>
+      </w:pPr>
+      <w:r>
+        <w:t>Statement: A game that gets you into the rhythm of solving algorithms in pairs</w:t>
+      </w:r>
+    </w:p>
+    <w:p/>
+    <w:p>
+      <w:r>
+        <w:t>Tech Stacks:</w:t>
+      </w:r>
+    </w:p>
+    <w:p>
+      <w:r>
+        <w:t>1.    Node</w:t>
+      </w:r>
+    </w:p>
+    <w:p>
+      <w:r>
+        <w:t>2.    Express</w:t>
+      </w:r>
+    </w:p>
+    <w:p>
+      <w:r>
+        <w:t>3.    React</w:t>
+      </w:r>
+    </w:p>
+    <w:p>
+      <w:r>
+        <w:t>4.    Redux</w:t>
+      </w:r>
+    </w:p>
+    <w:p>
+      <w:r>
+        <w:t>5.    Firebase</w:t>
+      </w:r>
+    </w:p>
+    <w:p>
+      <w:r>
+        <w:t>6.    OpenTok</w:t>
+      </w:r>
+    </w:p>
+    <w:p>
+      <w:r>
+        <w:t>7.    Web Worker + Ace Editor</w:t>
+      </w:r>
+    </w:p>
+    <w:p>
+      <w:r>
+        <w:t>8.    Material UI</w:t>
+      </w:r>
+    </w:p>
+    <w:p>
+      <w:r>
+        <w:t>9.    Three.js</w:t>
+      </w:r>
+    </w:p>
+    <w:p/>
+    <w:p>
+      <w:r>
+        <w:t>MVP – Tier 1</w:t>
+      </w:r>
+    </w:p>
+    <w:p>
+      <w:r>
+        <w:t>-    Users should be able to make an account</w:t>
+      </w:r>
+    </w:p>
+    <w:p>
+      <w:r>
+        <w:t>-    Practice problems through pair programming – Web Worker + Ace Editor + Firebase</w:t>
+      </w:r>
+    </w:p>
+    <w:p>
+      <w:r>
+        <w:t>o    Will look into Docker if time permit***</w:t>
+      </w:r>
+    </w:p>
+    <w:p>
+      <w:r>
+        <w:t>-    Shared screen/ same editor during the process</w:t>
+      </w:r>
+    </w:p>
+    <w:p>
+      <w:r>
+        <w:t>-    Earn points for completion of problems.</w:t>
+      </w:r>
+    </w:p>
+    <w:p>
+      <w:r>
+        <w:t>-    Implement basic web security</w:t>
+      </w:r>
+      <w:r>
+        <w:t xml:space="preserve"> – backend/firebase</w:t>
+      </w:r>
       <w:bookmarkStart w:id="0" w:name="_GoBack"/>
       <w:bookmarkEnd w:id="0"/>
-      <w:r>
-        <w:t>Rhythms</w:t>
-      </w:r>
-    </w:p>
-    <w:p>
-      <w:pPr>
-        <w:jc w:val="center"/>
-      </w:pPr>
-      <w:r>
-        <w:t>Statement: A game that gets you into the rhythm of solving algorithms in pairs</w:t>
-      </w:r>
-    </w:p>
-    <w:p/>
-    <w:p>
-      <w:r>
-        <w:t>Tech Stacks:</w:t>
-      </w:r>
-    </w:p>
-    <w:p>
-      <w:r>
-        <w:t>1.    Node</w:t>
-      </w:r>
-    </w:p>
-    <w:p>
-      <w:r>
-        <w:t>2.    Express</w:t>
-      </w:r>
-    </w:p>
-    <w:p>
-      <w:r>
-        <w:t>3.    React</w:t>
-      </w:r>
-    </w:p>
-    <w:p>
-      <w:r>
-        <w:t>4.    Redux</w:t>
-      </w:r>
-    </w:p>
-    <w:p>
-      <w:r>
-        <w:t>5.    Firebase</w:t>
-      </w:r>
-    </w:p>
-    <w:p>
-      <w:r>
-        <w:t>6.    OpenTok</w:t>
-      </w:r>
-    </w:p>
-    <w:p>
-      <w:r>
-        <w:t>7.    Web Worker + Ace Editor</w:t>
-      </w:r>
-    </w:p>
-    <w:p>
-      <w:r>
-        <w:t>8.    Material UI</w:t>
-      </w:r>
-    </w:p>
-    <w:p>
-      <w:r>
-        <w:t>9.    Three.js</w:t>
-      </w:r>
-    </w:p>
-    <w:p/>
-    <w:p>
-      <w:r>
-        <w:t>MVP – Tier 1</w:t>
-      </w:r>
-    </w:p>
-    <w:p>
-      <w:r>
-        <w:t>-    Users should be able to make an account</w:t>
-      </w:r>
-    </w:p>
-    <w:p>
-      <w:r>
-        <w:t>-    Practice problems through pair programming – Web Worker + Ace Editor + Firebase</w:t>
-      </w:r>
-    </w:p>
-    <w:p>
-      <w:r>
-        <w:t>o    Will look into Docker if time permit***</w:t>
-      </w:r>
-    </w:p>
-    <w:p>
-      <w:r>
-        <w:t>-    Shared screen/ same editor during the process</w:t>
-      </w:r>
-    </w:p>
-    <w:p>
-      <w:r>
-        <w:t>-    Earn points for completion of problems.</w:t>
-      </w:r>
-    </w:p>
-    <w:p>
-      <w:r>
-        <w:t>-    Implement basic web security</w:t>
-      </w:r>
     </w:p>
     <w:p>
       <w:r>
         <w:t>-    Securing route</w:t>
+      </w:r>
+      <w:r>
+        <w:t xml:space="preserve"> – front end</w:t>
       </w:r>
     </w:p>
     <w:p>

</xml_diff>

<commit_message>
feat: added shared code feature
</commit_message>
<xml_diff>
--- a/Capstone - MVP Model.docx
+++ b/Capstone - MVP Model.docx
@@ -110,19 +110,27 @@
       <w:r>
         <w:t xml:space="preserve"> – backend/firebase</w:t>
       </w:r>
+    </w:p>
+    <w:p>
+      <w:r>
+        <w:t>-    Securing route</w:t>
+      </w:r>
+      <w:r>
+        <w:t xml:space="preserve"> – front end</w:t>
+      </w:r>
+    </w:p>
+    <w:p>
+      <w:r>
+        <w:t>-    User Profil</w:t>
+      </w:r>
+      <w:r>
+        <w:t>e</w:t>
+      </w:r>
       <w:bookmarkStart w:id="0" w:name="_GoBack"/>
       <w:bookmarkEnd w:id="0"/>
     </w:p>
     <w:p>
       <w:r>
-        <w:t>-    Securing route</w:t>
-      </w:r>
-      <w:r>
-        <w:t xml:space="preserve"> – front end</w:t>
-      </w:r>
-    </w:p>
-    <w:p>
-      <w:r>
         <w:t>-    Integrate OpenTok – voice communication</w:t>
       </w:r>
     </w:p>
@@ -171,11 +179,6 @@
     <w:p>
       <w:r>
         <w:t>-    No Guest - ( Some kind of homepage to redirect them and ask to sign up )</w:t>
-      </w:r>
-    </w:p>
-    <w:p>
-      <w:r>
-        <w:t>-    User Profile</w:t>
       </w:r>
     </w:p>
     <w:p>

</xml_diff>

<commit_message>
feat: added form validation for login/signup page[
</commit_message>
<xml_diff>
--- a/Capstone - MVP Model.docx
+++ b/Capstone - MVP Model.docx
@@ -89,54 +89,22 @@
       </w:r>
     </w:p>
     <w:p>
-      <w:pPr>
-        <w:rPr>
-          <w:strike/>
-        </w:rPr>
-      </w:pPr>
-      <w:r>
-        <w:rPr>
-          <w:strike/>
-        </w:rPr>
+      <w:r>
         <w:t>-    Users should be able to make an account</w:t>
       </w:r>
     </w:p>
     <w:p>
-      <w:pPr>
-        <w:rPr>
-          <w:strike/>
-        </w:rPr>
-      </w:pPr>
-      <w:r>
-        <w:rPr>
-          <w:strike/>
-        </w:rPr>
+      <w:r>
         <w:t>-    Practice problems through pair programming – Web Worker + Ace Editor + Firebase</w:t>
       </w:r>
     </w:p>
     <w:p>
-      <w:pPr>
-        <w:rPr>
-          <w:strike/>
-        </w:rPr>
-      </w:pPr>
-      <w:r>
-        <w:rPr>
-          <w:strike/>
-        </w:rPr>
+      <w:r>
         <w:t>o    Will look into Docker if time permit***</w:t>
       </w:r>
     </w:p>
     <w:p>
-      <w:pPr>
-        <w:rPr>
-          <w:strike/>
-        </w:rPr>
-      </w:pPr>
-      <w:r>
-        <w:rPr>
-          <w:strike/>
-        </w:rPr>
+      <w:r>
         <w:t>-    Shared screen/ same editor during the process</w:t>
       </w:r>
     </w:p>
@@ -146,40 +114,18 @@
       </w:r>
     </w:p>
     <w:p>
-      <w:pPr>
-        <w:rPr>
-          <w:strike/>
-        </w:rPr>
-      </w:pPr>
-      <w:r>
-        <w:rPr>
-          <w:strike/>
-        </w:rPr>
+      <w:r>
         <w:t>-    Implement basic web security</w:t>
       </w:r>
       <w:r>
-        <w:rPr>
-          <w:strike/>
-        </w:rPr>
         <w:t xml:space="preserve"> – backend/firebase</w:t>
       </w:r>
     </w:p>
     <w:p>
-      <w:pPr>
-        <w:rPr>
-          <w:strike/>
-        </w:rPr>
-      </w:pPr>
-      <w:r>
-        <w:rPr>
-          <w:strike/>
-        </w:rPr>
+      <w:r>
         <w:t>-    Securing route</w:t>
       </w:r>
       <w:r>
-        <w:rPr>
-          <w:strike/>
-        </w:rPr>
         <w:t xml:space="preserve"> – front end</w:t>
       </w:r>
     </w:p>
@@ -217,13 +163,76 @@
     </w:p>
     <w:p>
       <w:r>
-        <w:t>-    Implement web secu</w:t>
+        <w:t xml:space="preserve">-    Pair programming with REACTO – Video Session </w:t>
+      </w:r>
+      <w:r>
+        <w:t>–</w:t>
+      </w:r>
+      <w:r>
+        <w:t xml:space="preserve"> </w:t>
+      </w:r>
+      <w:proofErr w:type="spellStart"/>
+      <w:r>
+        <w:t>OpenTok</w:t>
+      </w:r>
+      <w:proofErr w:type="spellEnd"/>
+    </w:p>
+    <w:p>
+      <w:r>
+        <w:t>-    Continuous Integration Deployment (CI/CD)</w:t>
+      </w:r>
+    </w:p>
+    <w:p>
+      <w:r>
+        <w:t xml:space="preserve">-    No Guest - </w:t>
+      </w:r>
+      <w:proofErr w:type="gramStart"/>
+      <w:r>
+        <w:t>( Some</w:t>
+      </w:r>
+      <w:proofErr w:type="gramEnd"/>
+      <w:r>
+        <w:t xml:space="preserve"> kind of homepage to redirect them and ask to sign up )</w:t>
+      </w:r>
+    </w:p>
+    <w:p/>
+    <w:p>
+      <w:r>
+        <w:t>Tier 2 Part B</w:t>
+      </w:r>
+    </w:p>
+    <w:p>
+      <w:r>
+        <w:t xml:space="preserve">-    Timer to switch up roles. One person’s mic is muted, and </w:t>
+      </w:r>
+      <w:proofErr w:type="gramStart"/>
+      <w:r>
+        <w:t>other</w:t>
+      </w:r>
+      <w:proofErr w:type="gramEnd"/>
+      <w:r>
+        <w:t xml:space="preserve"> person explains. One navigator/One driver.</w:t>
+      </w:r>
+    </w:p>
+    <w:p>
+      <w:r>
+        <w:t xml:space="preserve">-    Switch up every </w:t>
+      </w:r>
+      <w:proofErr w:type="gramStart"/>
+      <w:r>
+        <w:t>5 or 10 minutes</w:t>
+      </w:r>
+      <w:proofErr w:type="gramEnd"/>
+      <w:r>
+        <w:t xml:space="preserve"> features</w:t>
+      </w:r>
+    </w:p>
+    <w:p>
+      <w:r>
+        <w:t>-    Implement web security</w:t>
       </w:r>
       <w:bookmarkStart w:id="0" w:name="_GoBack"/>
       <w:bookmarkEnd w:id="0"/>
-      <w:r>
-        <w:t>rity</w:t>
-      </w:r>
     </w:p>
     <w:p>
       <w:r>
@@ -232,89 +241,7 @@
     </w:p>
     <w:p>
       <w:r>
-        <w:t xml:space="preserve">-    Pair programming with REACTO – Video Session - </w:t>
-      </w:r>
-      <w:proofErr w:type="spellStart"/>
-      <w:r>
-        <w:t>OpenTok</w:t>
-      </w:r>
-      <w:proofErr w:type="spellEnd"/>
-    </w:p>
-    <w:p>
-      <w:r>
-        <w:t xml:space="preserve">-    Timer to switch up roles. One person’s mic is muted, and </w:t>
-      </w:r>
-      <w:proofErr w:type="gramStart"/>
-      <w:r>
-        <w:t>other</w:t>
-      </w:r>
-      <w:proofErr w:type="gramEnd"/>
-      <w:r>
-        <w:t xml:space="preserve"> person explains. One navigator/One driver.</w:t>
-      </w:r>
-    </w:p>
-    <w:p>
-      <w:r>
-        <w:t xml:space="preserve">-    Switch up every </w:t>
-      </w:r>
-      <w:proofErr w:type="gramStart"/>
-      <w:r>
-        <w:t>5 or 10 minutes</w:t>
-      </w:r>
-      <w:proofErr w:type="gramEnd"/>
-      <w:r>
-        <w:t xml:space="preserve"> features</w:t>
-      </w:r>
-    </w:p>
-    <w:p/>
-    <w:p>
-      <w:r>
-        <w:t>Tier 2 Part B</w:t>
-      </w:r>
-    </w:p>
-    <w:p>
-      <w:pPr>
-        <w:rPr>
-          <w:strike/>
-        </w:rPr>
-      </w:pPr>
-      <w:r>
-        <w:rPr>
-          <w:strike/>
-        </w:rPr>
-        <w:t xml:space="preserve">-    No Guest - </w:t>
-      </w:r>
-      <w:proofErr w:type="gramStart"/>
-      <w:r>
-        <w:rPr>
-          <w:strike/>
-        </w:rPr>
-        <w:t>( Some</w:t>
-      </w:r>
-      <w:proofErr w:type="gramEnd"/>
-      <w:r>
-        <w:rPr>
-          <w:strike/>
-        </w:rPr>
-        <w:t xml:space="preserve"> kind of homepage to redirect them and ask to sign up )</w:t>
-      </w:r>
-    </w:p>
-    <w:p>
-      <w:r>
         <w:t>-    Level up based on earn points/completed problems.</w:t>
-      </w:r>
-    </w:p>
-    <w:p>
-      <w:pPr>
-        <w:rPr>
-          <w:strike/>
-        </w:rPr>
-      </w:pPr>
-      <w:r>
-        <w:rPr>
-          <w:strike/>
-        </w:rPr>
-        <w:t>-    Continuous Integration Deployment (CI/CD)</w:t>
       </w:r>
     </w:p>
     <w:p>

</xml_diff>